<commit_message>
Documentation in progress 15/4
</commit_message>
<xml_diff>
--- a/33 Cab Service Management System(Documentation).docx
+++ b/33 Cab Service Management System(Documentation).docx
@@ -6994,12 +6994,6 @@
             <w:insideH w:val="single" w:color="auto" w:sz="4" w:space="0"/>
             <w:insideV w:val="single" w:color="auto" w:sz="4" w:space="0"/>
           </w:tblBorders>
-          <w:tblCellMar>
-            <w:top w:w="0" w:type="dxa"/>
-            <w:left w:w="108" w:type="dxa"/>
-            <w:bottom w:w="0" w:type="dxa"/>
-            <w:right w:w="108" w:type="dxa"/>
-          </w:tblCellMar>
         </w:tblPrEx>
         <w:tc>
           <w:tcPr>
@@ -14405,12 +14399,6 @@
             <w:insideH w:val="single" w:color="auto" w:sz="4" w:space="0"/>
             <w:insideV w:val="single" w:color="auto" w:sz="4" w:space="0"/>
           </w:tblBorders>
-          <w:tblCellMar>
-            <w:top w:w="0" w:type="dxa"/>
-            <w:left w:w="108" w:type="dxa"/>
-            <w:bottom w:w="0" w:type="dxa"/>
-            <w:right w:w="108" w:type="dxa"/>
-          </w:tblCellMar>
         </w:tblPrEx>
         <w:tc>
           <w:tcPr>
@@ -19933,6 +19921,12 @@
             <w:insideH w:val="single" w:color="auto" w:sz="4" w:space="0"/>
             <w:insideV w:val="single" w:color="auto" w:sz="4" w:space="0"/>
           </w:tblBorders>
+          <w:tblCellMar>
+            <w:top w:w="0" w:type="dxa"/>
+            <w:left w:w="108" w:type="dxa"/>
+            <w:bottom w:w="0" w:type="dxa"/>
+            <w:right w:w="108" w:type="dxa"/>
+          </w:tblCellMar>
         </w:tblPrEx>
         <w:tc>
           <w:tcPr>
@@ -27366,6 +27360,7 @@
     <w:p>
       <w:pPr>
         <w:numPr>
+          <w:ilvl w:val="0"/>
           <w:numId w:val="0"/>
         </w:numPr>
         <w:ind w:leftChars="0"/>
@@ -27413,6 +27408,7 @@
     <w:p>
       <w:pPr>
         <w:numPr>
+          <w:ilvl w:val="0"/>
           <w:numId w:val="0"/>
         </w:numPr>
         <w:ind w:leftChars="0"/>
@@ -27461,6 +27457,7 @@
     <w:p>
       <w:pPr>
         <w:numPr>
+          <w:ilvl w:val="0"/>
           <w:numId w:val="0"/>
         </w:numPr>
         <w:ind w:leftChars="0"/>
@@ -27692,6 +27689,7 @@
     <w:p>
       <w:pPr>
         <w:numPr>
+          <w:ilvl w:val="0"/>
           <w:numId w:val="0"/>
         </w:numPr>
         <w:ind w:leftChars="0"/>
@@ -28946,19 +28944,7 @@
           <w:szCs w:val="32"/>
           <w:lang w:val="en-US"/>
         </w:rPr>
-        <w:t>Employee</w:t>
-      </w:r>
-      <w:bookmarkStart w:id="0" w:name="_GoBack"/>
-      <w:bookmarkEnd w:id="0"/>
-      <w:r>
-        <w:rPr>
-          <w:b/>
-          <w:bCs/>
-          <w:sz w:val="32"/>
-          <w:szCs w:val="32"/>
-          <w:lang w:val="en-US"/>
-        </w:rPr>
-        <w:t>:</w:t>
+        <w:t>Employee:</w:t>
       </w:r>
     </w:p>
     <w:p>
@@ -29041,13 +29027,24 @@
       </w:pPr>
       <w:r>
         <w:rPr>
-          <w:b/>
-          <w:bCs/>
-          <w:sz w:val="32"/>
-          <w:szCs w:val="32"/>
-          <w:lang w:val="en-US"/>
-        </w:rPr>
-        <w:t>Employee Payment:</w:t>
+          <w:rFonts w:hint="default"/>
+          <w:b/>
+          <w:bCs/>
+          <w:sz w:val="32"/>
+          <w:szCs w:val="32"/>
+          <w:lang w:val="en-US"/>
+        </w:rPr>
+        <w:t>Add Employee Details Form</w:t>
+      </w:r>
+      <w:r>
+        <w:rPr>
+          <w:b/>
+          <w:bCs/>
+          <w:sz w:val="32"/>
+          <w:szCs w:val="32"/>
+          <w:lang w:val="en-US"/>
+        </w:rPr>
+        <w:t>:</w:t>
       </w:r>
     </w:p>
     <w:p>
@@ -29062,18 +29059,11 @@
         </w:rPr>
       </w:pPr>
       <w:r>
-        <w:rPr>
-          <w:b/>
-          <w:bCs/>
-          <w:sz w:val="32"/>
-          <w:szCs w:val="32"/>
-          <w:lang w:val="en-US"/>
-        </w:rPr>
         <w:drawing>
           <wp:inline distT="0" distB="0" distL="114300" distR="114300">
-            <wp:extent cx="5942965" cy="2856865"/>
-            <wp:effectExtent l="0" t="0" r="635" b="8255"/>
-            <wp:docPr id="19" name="Picture 19" descr="Screenshot (597)"/>
+            <wp:extent cx="6046470" cy="3185795"/>
+            <wp:effectExtent l="0" t="0" r="3810" b="14605"/>
+            <wp:docPr id="6" name="Picture 1" descr="Screenshot (1400)"/>
             <wp:cNvGraphicFramePr>
               <a:graphicFrameLocks xmlns:a="http://schemas.openxmlformats.org/drawingml/2006/main" noChangeAspect="1"/>
             </wp:cNvGraphicFramePr>
@@ -29081,7 +29071,7 @@
               <a:graphicData uri="http://schemas.openxmlformats.org/drawingml/2006/picture">
                 <pic:pic xmlns:pic="http://schemas.openxmlformats.org/drawingml/2006/picture">
                   <pic:nvPicPr>
-                    <pic:cNvPr id="19" name="Picture 19" descr="Screenshot (597)"/>
+                    <pic:cNvPr id="6" name="Picture 1" descr="Screenshot (1400)"/>
                     <pic:cNvPicPr>
                       <a:picLocks noChangeAspect="1"/>
                     </pic:cNvPicPr>
@@ -29095,7 +29085,7 @@
                   <pic:spPr>
                     <a:xfrm>
                       <a:off x="0" y="0"/>
-                      <a:ext cx="5942965" cy="2856865"/>
+                      <a:ext cx="6046470" cy="3185795"/>
                     </a:xfrm>
                     <a:prstGeom prst="rect">
                       <a:avLst/>
@@ -29122,18 +29112,6 @@
     </w:p>
     <w:p>
       <w:pPr>
-        <w:ind w:left="0" w:firstLine="0"/>
-        <w:rPr>
-          <w:b/>
-          <w:bCs/>
-          <w:sz w:val="32"/>
-          <w:szCs w:val="32"/>
-          <w:lang w:val="en-US"/>
-        </w:rPr>
-      </w:pPr>
-    </w:p>
-    <w:p>
-      <w:pPr>
         <w:numPr>
           <w:ilvl w:val="0"/>
           <w:numId w:val="10"/>
@@ -29149,13 +29127,24 @@
       </w:pPr>
       <w:r>
         <w:rPr>
-          <w:b/>
-          <w:bCs/>
-          <w:sz w:val="32"/>
-          <w:szCs w:val="32"/>
-          <w:lang w:val="en-US"/>
-        </w:rPr>
-        <w:t>Employee Salary Slip:</w:t>
+          <w:rFonts w:hint="default"/>
+          <w:b/>
+          <w:bCs/>
+          <w:sz w:val="32"/>
+          <w:szCs w:val="32"/>
+          <w:lang w:val="en-US"/>
+        </w:rPr>
+        <w:t>Edit Employee Details Form</w:t>
+      </w:r>
+      <w:r>
+        <w:rPr>
+          <w:b/>
+          <w:bCs/>
+          <w:sz w:val="32"/>
+          <w:szCs w:val="32"/>
+          <w:lang w:val="en-US"/>
+        </w:rPr>
+        <w:t>:</w:t>
       </w:r>
     </w:p>
     <w:p>
@@ -29165,22 +29154,18 @@
         </w:tabs>
         <w:ind w:left="0" w:firstLine="0"/>
         <w:rPr>
+          <w:rFonts w:hint="default"/>
           <w:sz w:val="44"/>
           <w:szCs w:val="44"/>
-          <w:lang w:val="en-US"/>
-        </w:rPr>
-      </w:pPr>
-      <w:r>
-        <w:rPr>
-          <w:sz w:val="44"/>
-          <w:szCs w:val="44"/>
-          <w:lang w:val="en-US"/>
-        </w:rPr>
+          <w:lang w:val="en-IN"/>
+        </w:rPr>
+      </w:pPr>
+      <w:r>
         <w:drawing>
           <wp:inline distT="0" distB="0" distL="114300" distR="114300">
-            <wp:extent cx="5943600" cy="3343275"/>
-            <wp:effectExtent l="0" t="0" r="0" b="9525"/>
-            <wp:docPr id="21" name="Picture 21" descr="Screenshot (578)"/>
+            <wp:extent cx="5977890" cy="3133725"/>
+            <wp:effectExtent l="0" t="0" r="11430" b="5715"/>
+            <wp:docPr id="18" name="Picture 1" descr="Screenshot (1401)"/>
             <wp:cNvGraphicFramePr>
               <a:graphicFrameLocks xmlns:a="http://schemas.openxmlformats.org/drawingml/2006/main" noChangeAspect="1"/>
             </wp:cNvGraphicFramePr>
@@ -29188,7 +29173,7 @@
               <a:graphicData uri="http://schemas.openxmlformats.org/drawingml/2006/picture">
                 <pic:pic xmlns:pic="http://schemas.openxmlformats.org/drawingml/2006/picture">
                   <pic:nvPicPr>
-                    <pic:cNvPr id="21" name="Picture 21" descr="Screenshot (578)"/>
+                    <pic:cNvPr id="18" name="Picture 1" descr="Screenshot (1401)"/>
                     <pic:cNvPicPr>
                       <a:picLocks noChangeAspect="1"/>
                     </pic:cNvPicPr>
@@ -29202,7 +29187,7 @@
                   <pic:spPr>
                     <a:xfrm>
                       <a:off x="0" y="0"/>
-                      <a:ext cx="5943600" cy="3343275"/>
+                      <a:ext cx="5977890" cy="3133725"/>
                     </a:xfrm>
                     <a:prstGeom prst="rect">
                       <a:avLst/>
@@ -29245,13 +29230,24 @@
       </w:pPr>
       <w:r>
         <w:rPr>
-          <w:b/>
-          <w:bCs/>
-          <w:sz w:val="32"/>
-          <w:szCs w:val="32"/>
-          <w:lang w:val="en-US"/>
-        </w:rPr>
-        <w:t>Loan Activity:</w:t>
+          <w:rFonts w:hint="default"/>
+          <w:b/>
+          <w:bCs/>
+          <w:sz w:val="32"/>
+          <w:szCs w:val="32"/>
+          <w:lang w:val="en-US"/>
+        </w:rPr>
+        <w:t>Employee Payment Form</w:t>
+      </w:r>
+      <w:r>
+        <w:rPr>
+          <w:b/>
+          <w:bCs/>
+          <w:sz w:val="32"/>
+          <w:szCs w:val="32"/>
+          <w:lang w:val="en-US"/>
+        </w:rPr>
+        <w:t>:</w:t>
       </w:r>
     </w:p>
     <w:p>
@@ -29266,18 +29262,11 @@
         </w:rPr>
       </w:pPr>
       <w:r>
-        <w:rPr>
-          <w:b/>
-          <w:bCs/>
-          <w:sz w:val="32"/>
-          <w:szCs w:val="32"/>
-          <w:lang w:val="en-US"/>
-        </w:rPr>
         <w:drawing>
           <wp:inline distT="0" distB="0" distL="114300" distR="114300">
-            <wp:extent cx="5928360" cy="2887980"/>
-            <wp:effectExtent l="0" t="0" r="0" b="7620"/>
-            <wp:docPr id="20" name="Picture 20" descr="Screenshot (607)"/>
+            <wp:extent cx="5995035" cy="3137535"/>
+            <wp:effectExtent l="0" t="0" r="9525" b="1905"/>
+            <wp:docPr id="19" name="Picture 1" descr="Screenshot (1402)"/>
             <wp:cNvGraphicFramePr>
               <a:graphicFrameLocks xmlns:a="http://schemas.openxmlformats.org/drawingml/2006/main" noChangeAspect="1"/>
             </wp:cNvGraphicFramePr>
@@ -29285,7 +29274,7 @@
               <a:graphicData uri="http://schemas.openxmlformats.org/drawingml/2006/picture">
                 <pic:pic xmlns:pic="http://schemas.openxmlformats.org/drawingml/2006/picture">
                   <pic:nvPicPr>
-                    <pic:cNvPr id="20" name="Picture 20" descr="Screenshot (607)"/>
+                    <pic:cNvPr id="19" name="Picture 1" descr="Screenshot (1402)"/>
                     <pic:cNvPicPr>
                       <a:picLocks noChangeAspect="1"/>
                     </pic:cNvPicPr>
@@ -29299,7 +29288,7 @@
                   <pic:spPr>
                     <a:xfrm>
                       <a:off x="0" y="0"/>
-                      <a:ext cx="5928360" cy="2887980"/>
+                      <a:ext cx="5995035" cy="3137535"/>
                     </a:xfrm>
                     <a:prstGeom prst="rect">
                       <a:avLst/>
@@ -29342,39 +29331,36 @@
       </w:pPr>
       <w:r>
         <w:rPr>
-          <w:b/>
-          <w:bCs/>
-          <w:sz w:val="32"/>
-          <w:szCs w:val="32"/>
-          <w:lang w:val="en-US"/>
-        </w:rPr>
-        <w:t>Loan Activity:</w:t>
+          <w:rFonts w:hint="default"/>
+          <w:b/>
+          <w:bCs/>
+          <w:sz w:val="32"/>
+          <w:szCs w:val="32"/>
+          <w:lang w:val="en-US"/>
+        </w:rPr>
+        <w:t>Employee Salary Slip</w:t>
+      </w:r>
+      <w:r>
+        <w:rPr>
+          <w:b/>
+          <w:bCs/>
+          <w:sz w:val="32"/>
+          <w:szCs w:val="32"/>
+          <w:lang w:val="en-US"/>
+        </w:rPr>
+        <w:t>:</w:t>
       </w:r>
     </w:p>
     <w:p>
       <w:pPr>
         <w:ind w:left="0" w:firstLine="0"/>
-        <w:rPr>
-          <w:b/>
-          <w:bCs/>
-          <w:sz w:val="32"/>
-          <w:szCs w:val="32"/>
-          <w:lang w:val="en-US"/>
-        </w:rPr>
-      </w:pPr>
-      <w:r>
-        <w:rPr>
-          <w:b/>
-          <w:bCs/>
-          <w:sz w:val="32"/>
-          <w:szCs w:val="32"/>
-          <w:lang w:val="en-US"/>
-        </w:rPr>
+      </w:pPr>
+      <w:r>
         <w:drawing>
           <wp:inline distT="0" distB="0" distL="114300" distR="114300">
-            <wp:extent cx="5938520" cy="2868295"/>
-            <wp:effectExtent l="0" t="0" r="5080" b="12065"/>
-            <wp:docPr id="28" name="Picture 28" descr="Screenshot (608)"/>
+            <wp:extent cx="5944235" cy="3128645"/>
+            <wp:effectExtent l="0" t="0" r="14605" b="10795"/>
+            <wp:docPr id="20" name="Picture 1" descr="Screenshot (1403)"/>
             <wp:cNvGraphicFramePr>
               <a:graphicFrameLocks xmlns:a="http://schemas.openxmlformats.org/drawingml/2006/main" noChangeAspect="1"/>
             </wp:cNvGraphicFramePr>
@@ -29382,7 +29368,7 @@
               <a:graphicData uri="http://schemas.openxmlformats.org/drawingml/2006/picture">
                 <pic:pic xmlns:pic="http://schemas.openxmlformats.org/drawingml/2006/picture">
                   <pic:nvPicPr>
-                    <pic:cNvPr id="28" name="Picture 28" descr="Screenshot (608)"/>
+                    <pic:cNvPr id="20" name="Picture 1" descr="Screenshot (1403)"/>
                     <pic:cNvPicPr>
                       <a:picLocks noChangeAspect="1"/>
                     </pic:cNvPicPr>
@@ -29396,7 +29382,7 @@
                   <pic:spPr>
                     <a:xfrm>
                       <a:off x="0" y="0"/>
-                      <a:ext cx="5938520" cy="2868295"/>
+                      <a:ext cx="5944235" cy="3128645"/>
                     </a:xfrm>
                     <a:prstGeom prst="rect">
                       <a:avLst/>
@@ -29411,9 +29397,271 @@
     </w:p>
     <w:p>
       <w:pPr>
-        <w:tabs>
-          <w:tab w:val="left" w:pos="2900"/>
-        </w:tabs>
+        <w:ind w:left="0" w:firstLine="0"/>
+      </w:pPr>
+    </w:p>
+    <w:p>
+      <w:pPr>
+        <w:numPr>
+          <w:ilvl w:val="0"/>
+          <w:numId w:val="10"/>
+        </w:numPr>
+        <w:ind w:left="0" w:firstLine="0"/>
+      </w:pPr>
+      <w:r>
+        <w:rPr>
+          <w:rFonts w:hint="default"/>
+          <w:b/>
+          <w:bCs/>
+          <w:sz w:val="32"/>
+          <w:szCs w:val="32"/>
+          <w:lang w:val="en-US"/>
+        </w:rPr>
+        <w:t>Employee Attendance</w:t>
+      </w:r>
+      <w:r>
+        <w:rPr>
+          <w:b/>
+          <w:bCs/>
+          <w:sz w:val="32"/>
+          <w:szCs w:val="32"/>
+          <w:lang w:val="en-US"/>
+        </w:rPr>
+        <w:t>:</w:t>
+      </w:r>
+    </w:p>
+    <w:p>
+      <w:pPr>
+        <w:numPr>
+          <w:numId w:val="0"/>
+        </w:numPr>
+        <w:ind w:leftChars="0"/>
+      </w:pPr>
+      <w:r>
+        <w:drawing>
+          <wp:inline distT="0" distB="0" distL="114300" distR="114300">
+            <wp:extent cx="5879465" cy="3086735"/>
+            <wp:effectExtent l="0" t="0" r="3175" b="6985"/>
+            <wp:docPr id="21" name="Picture 1" descr="Screenshot (1405)"/>
+            <wp:cNvGraphicFramePr>
+              <a:graphicFrameLocks xmlns:a="http://schemas.openxmlformats.org/drawingml/2006/main" noChangeAspect="1"/>
+            </wp:cNvGraphicFramePr>
+            <a:graphic xmlns:a="http://schemas.openxmlformats.org/drawingml/2006/main">
+              <a:graphicData uri="http://schemas.openxmlformats.org/drawingml/2006/picture">
+                <pic:pic xmlns:pic="http://schemas.openxmlformats.org/drawingml/2006/picture">
+                  <pic:nvPicPr>
+                    <pic:cNvPr id="21" name="Picture 1" descr="Screenshot (1405)"/>
+                    <pic:cNvPicPr>
+                      <a:picLocks noChangeAspect="1"/>
+                    </pic:cNvPicPr>
+                  </pic:nvPicPr>
+                  <pic:blipFill>
+                    <a:blip r:embed="rId37"/>
+                    <a:stretch>
+                      <a:fillRect/>
+                    </a:stretch>
+                  </pic:blipFill>
+                  <pic:spPr>
+                    <a:xfrm>
+                      <a:off x="0" y="0"/>
+                      <a:ext cx="5879465" cy="3086735"/>
+                    </a:xfrm>
+                    <a:prstGeom prst="rect">
+                      <a:avLst/>
+                    </a:prstGeom>
+                  </pic:spPr>
+                </pic:pic>
+              </a:graphicData>
+            </a:graphic>
+          </wp:inline>
+        </w:drawing>
+      </w:r>
+    </w:p>
+    <w:p>
+      <w:pPr>
+        <w:numPr>
+          <w:numId w:val="0"/>
+        </w:numPr>
+        <w:ind w:leftChars="0"/>
+      </w:pPr>
+    </w:p>
+    <w:p>
+      <w:pPr>
+        <w:numPr>
+          <w:ilvl w:val="0"/>
+          <w:numId w:val="10"/>
+        </w:numPr>
+        <w:ind w:left="0" w:firstLine="0"/>
+      </w:pPr>
+      <w:r>
+        <w:rPr>
+          <w:rFonts w:hint="default"/>
+          <w:b/>
+          <w:bCs/>
+          <w:sz w:val="32"/>
+          <w:szCs w:val="32"/>
+          <w:lang w:val="en-US"/>
+        </w:rPr>
+        <w:t>Packages</w:t>
+      </w:r>
+      <w:r>
+        <w:rPr>
+          <w:b/>
+          <w:bCs/>
+          <w:sz w:val="32"/>
+          <w:szCs w:val="32"/>
+          <w:lang w:val="en-US"/>
+        </w:rPr>
+        <w:t>:</w:t>
+      </w:r>
+    </w:p>
+    <w:p>
+      <w:pPr>
+        <w:numPr>
+          <w:numId w:val="0"/>
+        </w:numPr>
+        <w:ind w:leftChars="0"/>
+      </w:pPr>
+      <w:r>
+        <w:drawing>
+          <wp:inline distT="0" distB="0" distL="114300" distR="114300">
+            <wp:extent cx="5934710" cy="3116580"/>
+            <wp:effectExtent l="0" t="0" r="8890" b="7620"/>
+            <wp:docPr id="31" name="Picture 1" descr="Screenshot (1565)"/>
+            <wp:cNvGraphicFramePr>
+              <a:graphicFrameLocks xmlns:a="http://schemas.openxmlformats.org/drawingml/2006/main" noChangeAspect="1"/>
+            </wp:cNvGraphicFramePr>
+            <a:graphic xmlns:a="http://schemas.openxmlformats.org/drawingml/2006/main">
+              <a:graphicData uri="http://schemas.openxmlformats.org/drawingml/2006/picture">
+                <pic:pic xmlns:pic="http://schemas.openxmlformats.org/drawingml/2006/picture">
+                  <pic:nvPicPr>
+                    <pic:cNvPr id="31" name="Picture 1" descr="Screenshot (1565)"/>
+                    <pic:cNvPicPr>
+                      <a:picLocks noChangeAspect="1"/>
+                    </pic:cNvPicPr>
+                  </pic:nvPicPr>
+                  <pic:blipFill>
+                    <a:blip r:embed="rId38"/>
+                    <a:stretch>
+                      <a:fillRect/>
+                    </a:stretch>
+                  </pic:blipFill>
+                  <pic:spPr>
+                    <a:xfrm>
+                      <a:off x="0" y="0"/>
+                      <a:ext cx="5934710" cy="3116580"/>
+                    </a:xfrm>
+                    <a:prstGeom prst="rect">
+                      <a:avLst/>
+                    </a:prstGeom>
+                  </pic:spPr>
+                </pic:pic>
+              </a:graphicData>
+            </a:graphic>
+          </wp:inline>
+        </w:drawing>
+      </w:r>
+    </w:p>
+    <w:p>
+      <w:pPr>
+        <w:numPr>
+          <w:numId w:val="0"/>
+        </w:numPr>
+        <w:ind w:leftChars="0"/>
+      </w:pPr>
+    </w:p>
+    <w:p>
+      <w:pPr>
+        <w:numPr>
+          <w:ilvl w:val="0"/>
+          <w:numId w:val="10"/>
+        </w:numPr>
+        <w:ind w:left="0" w:firstLine="0"/>
+      </w:pPr>
+      <w:r>
+        <w:rPr>
+          <w:rFonts w:hint="default"/>
+          <w:b/>
+          <w:bCs/>
+          <w:sz w:val="32"/>
+          <w:szCs w:val="32"/>
+          <w:lang w:val="en-US"/>
+        </w:rPr>
+        <w:t>Add Package Details</w:t>
+      </w:r>
+      <w:r>
+        <w:rPr>
+          <w:b/>
+          <w:bCs/>
+          <w:sz w:val="32"/>
+          <w:szCs w:val="32"/>
+          <w:lang w:val="en-US"/>
+        </w:rPr>
+        <w:t>:</w:t>
+      </w:r>
+    </w:p>
+    <w:p>
+      <w:pPr>
+        <w:numPr>
+          <w:numId w:val="0"/>
+        </w:numPr>
+        <w:ind w:leftChars="0"/>
+      </w:pPr>
+      <w:r>
+        <w:drawing>
+          <wp:inline distT="0" distB="0" distL="114300" distR="114300">
+            <wp:extent cx="5988685" cy="3154680"/>
+            <wp:effectExtent l="0" t="0" r="635" b="0"/>
+            <wp:docPr id="32" name="Picture 1" descr="Screenshot (1566)"/>
+            <wp:cNvGraphicFramePr>
+              <a:graphicFrameLocks xmlns:a="http://schemas.openxmlformats.org/drawingml/2006/main" noChangeAspect="1"/>
+            </wp:cNvGraphicFramePr>
+            <a:graphic xmlns:a="http://schemas.openxmlformats.org/drawingml/2006/main">
+              <a:graphicData uri="http://schemas.openxmlformats.org/drawingml/2006/picture">
+                <pic:pic xmlns:pic="http://schemas.openxmlformats.org/drawingml/2006/picture">
+                  <pic:nvPicPr>
+                    <pic:cNvPr id="32" name="Picture 1" descr="Screenshot (1566)"/>
+                    <pic:cNvPicPr>
+                      <a:picLocks noChangeAspect="1"/>
+                    </pic:cNvPicPr>
+                  </pic:nvPicPr>
+                  <pic:blipFill>
+                    <a:blip r:embed="rId39"/>
+                    <a:stretch>
+                      <a:fillRect/>
+                    </a:stretch>
+                  </pic:blipFill>
+                  <pic:spPr>
+                    <a:xfrm>
+                      <a:off x="0" y="0"/>
+                      <a:ext cx="5988685" cy="3154680"/>
+                    </a:xfrm>
+                    <a:prstGeom prst="rect">
+                      <a:avLst/>
+                    </a:prstGeom>
+                  </pic:spPr>
+                </pic:pic>
+              </a:graphicData>
+            </a:graphic>
+          </wp:inline>
+        </w:drawing>
+      </w:r>
+    </w:p>
+    <w:p>
+      <w:pPr>
+        <w:ind w:left="0" w:firstLine="0"/>
+        <w:rPr>
+          <w:rFonts w:hint="default"/>
+          <w:lang w:val="en-IN"/>
+        </w:rPr>
+      </w:pPr>
+    </w:p>
+    <w:p>
+      <w:pPr>
+        <w:numPr>
+          <w:ilvl w:val="0"/>
+          <w:numId w:val="10"/>
+        </w:numPr>
         <w:ind w:left="0" w:firstLine="0"/>
         <w:rPr>
           <w:sz w:val="44"/>
@@ -29421,32 +29669,281 @@
           <w:lang w:val="en-US"/>
         </w:rPr>
       </w:pPr>
-    </w:p>
-    <w:p>
-      <w:pPr>
-        <w:tabs>
-          <w:tab w:val="left" w:pos="2900"/>
-        </w:tabs>
-        <w:ind w:left="0" w:firstLine="0"/>
+      <w:r>
+        <w:rPr>
+          <w:rFonts w:hint="default"/>
+          <w:b/>
+          <w:bCs/>
+          <w:sz w:val="32"/>
+          <w:szCs w:val="32"/>
+          <w:lang w:val="en-US"/>
+        </w:rPr>
+        <w:t>Customer</w:t>
+      </w:r>
+      <w:r>
+        <w:rPr>
+          <w:b/>
+          <w:bCs/>
+          <w:sz w:val="32"/>
+          <w:szCs w:val="32"/>
+          <w:lang w:val="en-US"/>
+        </w:rPr>
+        <w:t>:</w:t>
+      </w:r>
+    </w:p>
+    <w:p>
+      <w:pPr>
+        <w:numPr>
+          <w:numId w:val="0"/>
+        </w:numPr>
+        <w:ind w:leftChars="0"/>
         <w:rPr>
           <w:sz w:val="44"/>
           <w:szCs w:val="44"/>
           <w:lang w:val="en-US"/>
         </w:rPr>
       </w:pPr>
-    </w:p>
-    <w:p>
-      <w:pPr>
-        <w:tabs>
-          <w:tab w:val="left" w:pos="2900"/>
-        </w:tabs>
-        <w:ind w:left="0" w:firstLine="0"/>
+      <w:r>
+        <w:drawing>
+          <wp:inline distT="0" distB="0" distL="114300" distR="114300">
+            <wp:extent cx="5907405" cy="3105785"/>
+            <wp:effectExtent l="0" t="0" r="5715" b="3175"/>
+            <wp:docPr id="33" name="Picture 1" descr="Screenshot (1568)"/>
+            <wp:cNvGraphicFramePr>
+              <a:graphicFrameLocks xmlns:a="http://schemas.openxmlformats.org/drawingml/2006/main" noChangeAspect="1"/>
+            </wp:cNvGraphicFramePr>
+            <a:graphic xmlns:a="http://schemas.openxmlformats.org/drawingml/2006/main">
+              <a:graphicData uri="http://schemas.openxmlformats.org/drawingml/2006/picture">
+                <pic:pic xmlns:pic="http://schemas.openxmlformats.org/drawingml/2006/picture">
+                  <pic:nvPicPr>
+                    <pic:cNvPr id="33" name="Picture 1" descr="Screenshot (1568)"/>
+                    <pic:cNvPicPr>
+                      <a:picLocks noChangeAspect="1"/>
+                    </pic:cNvPicPr>
+                  </pic:nvPicPr>
+                  <pic:blipFill>
+                    <a:blip r:embed="rId40"/>
+                    <a:stretch>
+                      <a:fillRect/>
+                    </a:stretch>
+                  </pic:blipFill>
+                  <pic:spPr>
+                    <a:xfrm>
+                      <a:off x="0" y="0"/>
+                      <a:ext cx="5907405" cy="3105785"/>
+                    </a:xfrm>
+                    <a:prstGeom prst="rect">
+                      <a:avLst/>
+                    </a:prstGeom>
+                  </pic:spPr>
+                </pic:pic>
+              </a:graphicData>
+            </a:graphic>
+          </wp:inline>
+        </w:drawing>
+      </w:r>
+    </w:p>
+    <w:p>
+      <w:pPr>
+        <w:numPr>
+          <w:numId w:val="0"/>
+        </w:numPr>
+        <w:ind w:leftChars="0"/>
         <w:rPr>
           <w:sz w:val="44"/>
           <w:szCs w:val="44"/>
           <w:lang w:val="en-US"/>
         </w:rPr>
       </w:pPr>
+    </w:p>
+    <w:p>
+      <w:pPr>
+        <w:numPr>
+          <w:ilvl w:val="0"/>
+          <w:numId w:val="10"/>
+        </w:numPr>
+        <w:ind w:left="0" w:firstLine="0"/>
+        <w:rPr>
+          <w:sz w:val="44"/>
+          <w:szCs w:val="44"/>
+          <w:lang w:val="en-US"/>
+        </w:rPr>
+      </w:pPr>
+      <w:r>
+        <w:rPr>
+          <w:rFonts w:hint="default"/>
+          <w:b/>
+          <w:bCs/>
+          <w:sz w:val="32"/>
+          <w:szCs w:val="32"/>
+          <w:lang w:val="en-US"/>
+        </w:rPr>
+        <w:t>Customer Details</w:t>
+      </w:r>
+      <w:r>
+        <w:rPr>
+          <w:b/>
+          <w:bCs/>
+          <w:sz w:val="32"/>
+          <w:szCs w:val="32"/>
+          <w:lang w:val="en-US"/>
+        </w:rPr>
+        <w:t>:</w:t>
+      </w:r>
+    </w:p>
+    <w:p>
+      <w:pPr>
+        <w:numPr>
+          <w:numId w:val="0"/>
+        </w:numPr>
+        <w:ind w:leftChars="0"/>
+        <w:rPr>
+          <w:sz w:val="44"/>
+          <w:szCs w:val="44"/>
+          <w:lang w:val="en-US"/>
+        </w:rPr>
+      </w:pPr>
+      <w:r>
+        <w:drawing>
+          <wp:inline distT="0" distB="0" distL="114300" distR="114300">
+            <wp:extent cx="5883275" cy="3079115"/>
+            <wp:effectExtent l="0" t="0" r="14605" b="14605"/>
+            <wp:docPr id="34" name="Picture 1" descr="Screenshot (1570)"/>
+            <wp:cNvGraphicFramePr>
+              <a:graphicFrameLocks xmlns:a="http://schemas.openxmlformats.org/drawingml/2006/main" noChangeAspect="1"/>
+            </wp:cNvGraphicFramePr>
+            <a:graphic xmlns:a="http://schemas.openxmlformats.org/drawingml/2006/main">
+              <a:graphicData uri="http://schemas.openxmlformats.org/drawingml/2006/picture">
+                <pic:pic xmlns:pic="http://schemas.openxmlformats.org/drawingml/2006/picture">
+                  <pic:nvPicPr>
+                    <pic:cNvPr id="34" name="Picture 1" descr="Screenshot (1570)"/>
+                    <pic:cNvPicPr>
+                      <a:picLocks noChangeAspect="1"/>
+                    </pic:cNvPicPr>
+                  </pic:nvPicPr>
+                  <pic:blipFill>
+                    <a:blip r:embed="rId41"/>
+                    <a:stretch>
+                      <a:fillRect/>
+                    </a:stretch>
+                  </pic:blipFill>
+                  <pic:spPr>
+                    <a:xfrm>
+                      <a:off x="0" y="0"/>
+                      <a:ext cx="5883275" cy="3079115"/>
+                    </a:xfrm>
+                    <a:prstGeom prst="rect">
+                      <a:avLst/>
+                    </a:prstGeom>
+                  </pic:spPr>
+                </pic:pic>
+              </a:graphicData>
+            </a:graphic>
+          </wp:inline>
+        </w:drawing>
+      </w:r>
+    </w:p>
+    <w:p>
+      <w:pPr>
+        <w:numPr>
+          <w:numId w:val="0"/>
+        </w:numPr>
+        <w:ind w:leftChars="0"/>
+        <w:rPr>
+          <w:sz w:val="44"/>
+          <w:szCs w:val="44"/>
+          <w:lang w:val="en-US"/>
+        </w:rPr>
+      </w:pPr>
+    </w:p>
+    <w:p>
+      <w:pPr>
+        <w:numPr>
+          <w:ilvl w:val="0"/>
+          <w:numId w:val="10"/>
+        </w:numPr>
+        <w:ind w:left="0" w:firstLine="0"/>
+        <w:rPr>
+          <w:sz w:val="44"/>
+          <w:szCs w:val="44"/>
+          <w:lang w:val="en-US"/>
+        </w:rPr>
+      </w:pPr>
+      <w:r>
+        <w:rPr>
+          <w:rFonts w:hint="default"/>
+          <w:b/>
+          <w:bCs/>
+          <w:sz w:val="32"/>
+          <w:szCs w:val="32"/>
+          <w:lang w:val="en-US"/>
+        </w:rPr>
+        <w:t>Enquire</w:t>
+      </w:r>
+      <w:r>
+        <w:rPr>
+          <w:b/>
+          <w:bCs/>
+          <w:sz w:val="32"/>
+          <w:szCs w:val="32"/>
+          <w:lang w:val="en-US"/>
+        </w:rPr>
+        <w:t>:</w:t>
+      </w:r>
+    </w:p>
+    <w:p>
+      <w:pPr>
+        <w:numPr>
+          <w:numId w:val="0"/>
+        </w:numPr>
+        <w:ind w:leftChars="0"/>
+        <w:rPr>
+          <w:sz w:val="44"/>
+          <w:szCs w:val="44"/>
+          <w:lang w:val="en-US"/>
+        </w:rPr>
+      </w:pPr>
+      <w:bookmarkStart w:id="0" w:name="_GoBack"/>
+      <w:r>
+        <w:drawing>
+          <wp:inline distT="0" distB="0" distL="114300" distR="114300">
+            <wp:extent cx="5951855" cy="3110230"/>
+            <wp:effectExtent l="0" t="0" r="6985" b="13970"/>
+            <wp:docPr id="35" name="Picture 1" descr="Screenshot (1571)"/>
+            <wp:cNvGraphicFramePr>
+              <a:graphicFrameLocks xmlns:a="http://schemas.openxmlformats.org/drawingml/2006/main" noChangeAspect="1"/>
+            </wp:cNvGraphicFramePr>
+            <a:graphic xmlns:a="http://schemas.openxmlformats.org/drawingml/2006/main">
+              <a:graphicData uri="http://schemas.openxmlformats.org/drawingml/2006/picture">
+                <pic:pic xmlns:pic="http://schemas.openxmlformats.org/drawingml/2006/picture">
+                  <pic:nvPicPr>
+                    <pic:cNvPr id="35" name="Picture 1" descr="Screenshot (1571)"/>
+                    <pic:cNvPicPr>
+                      <a:picLocks noChangeAspect="1"/>
+                    </pic:cNvPicPr>
+                  </pic:nvPicPr>
+                  <pic:blipFill>
+                    <a:blip r:embed="rId42"/>
+                    <a:stretch>
+                      <a:fillRect/>
+                    </a:stretch>
+                  </pic:blipFill>
+                  <pic:spPr>
+                    <a:xfrm>
+                      <a:off x="0" y="0"/>
+                      <a:ext cx="5951855" cy="3110230"/>
+                    </a:xfrm>
+                    <a:prstGeom prst="rect">
+                      <a:avLst/>
+                    </a:prstGeom>
+                  </pic:spPr>
+                </pic:pic>
+              </a:graphicData>
+            </a:graphic>
+          </wp:inline>
+        </w:drawing>
+      </w:r>
+      <w:bookmarkEnd w:id="0"/>
     </w:p>
     <w:p>
       <w:pPr>
@@ -29615,7 +30112,7 @@
                     </pic:cNvPicPr>
                   </pic:nvPicPr>
                   <pic:blipFill>
-                    <a:blip r:embed="rId37"/>
+                    <a:blip r:embed="rId43"/>
                     <a:stretch>
                       <a:fillRect/>
                     </a:stretch>
@@ -29710,7 +30207,7 @@
                     </pic:cNvPicPr>
                   </pic:nvPicPr>
                   <pic:blipFill>
-                    <a:blip r:embed="rId38"/>
+                    <a:blip r:embed="rId44"/>
                     <a:stretch>
                       <a:fillRect/>
                     </a:stretch>
@@ -29793,7 +30290,7 @@
                     </pic:cNvPicPr>
                   </pic:nvPicPr>
                   <pic:blipFill>
-                    <a:blip r:embed="rId39"/>
+                    <a:blip r:embed="rId45"/>
                     <a:stretch>
                       <a:fillRect/>
                     </a:stretch>
@@ -29888,7 +30385,7 @@
                     </pic:cNvPicPr>
                   </pic:nvPicPr>
                   <pic:blipFill>
-                    <a:blip r:embed="rId40"/>
+                    <a:blip r:embed="rId46"/>
                     <a:stretch>
                       <a:fillRect/>
                     </a:stretch>
@@ -29996,7 +30493,7 @@
                     </pic:cNvPicPr>
                   </pic:nvPicPr>
                   <pic:blipFill>
-                    <a:blip r:embed="rId41"/>
+                    <a:blip r:embed="rId47"/>
                     <a:stretch>
                       <a:fillRect/>
                     </a:stretch>
@@ -30091,7 +30588,7 @@
                     </pic:cNvPicPr>
                   </pic:nvPicPr>
                   <pic:blipFill>
-                    <a:blip r:embed="rId42"/>
+                    <a:blip r:embed="rId48"/>
                     <a:stretch>
                       <a:fillRect/>
                     </a:stretch>
@@ -30199,7 +30696,7 @@
                     </pic:cNvPicPr>
                   </pic:nvPicPr>
                   <pic:blipFill>
-                    <a:blip r:embed="rId43"/>
+                    <a:blip r:embed="rId49"/>
                     <a:stretch>
                       <a:fillRect/>
                     </a:stretch>
@@ -31051,6 +31548,13 @@
       <w:suff w:val="space"/>
       <w:lvlText w:val="%1."/>
       <w:lvlJc w:val="left"/>
+      <w:rPr>
+        <w:rFonts w:hint="default"/>
+        <w:b/>
+        <w:bCs/>
+        <w:sz w:val="32"/>
+        <w:szCs w:val="32"/>
+      </w:rPr>
     </w:lvl>
   </w:abstractNum>
   <w:abstractNum w:abstractNumId="4">

</xml_diff>